<commit_message>
creation of the bd package database/CRUD/Models
</commit_message>
<xml_diff>
--- a/backend/Scope.docx
+++ b/backend/Scope.docx
@@ -422,10 +422,580 @@
     </w:p>
     <w:p>
       <w:pPr>
-        <w:pStyle w:val="Normal"/>
-        <w:bidi w:val="0"/>
-        <w:jc w:val="both"/>
-        <w:rPr/>
+        <w:pStyle w:val="TextBody"/>
+        <w:bidi w:val="0"/>
+        <w:jc w:val="start"/>
+        <w:rPr/>
+      </w:pPr>
+      <w:r>
+        <w:rPr>
+          <w:rStyle w:val="Emphasis"/>
+          <w:b/>
+          <w:bCs/>
+        </w:rPr>
+        <w:t>All Database scripts will be allocated in the folder ToDoBD</w:t>
+      </w:r>
+    </w:p>
+    <w:p>
+      <w:pPr>
+        <w:pStyle w:val="TextBody"/>
+        <w:bidi w:val="0"/>
+        <w:jc w:val="start"/>
+        <w:rPr/>
+      </w:pPr>
+      <w:r>
+        <w:rPr>
+          <w:rStyle w:val="Emphasis"/>
+          <w:b w:val="false"/>
+          <w:bCs w:val="false"/>
+        </w:rPr>
+        <w:t xml:space="preserve">Inside this folder there should be an __init__.py file in order to set the entire folder as a package. </w:t>
+      </w:r>
+    </w:p>
+    <w:p>
+      <w:pPr>
+        <w:pStyle w:val="Heading3"/>
+        <w:bidi w:val="0"/>
+        <w:jc w:val="start"/>
+        <w:rPr/>
+      </w:pPr>
+      <w:r>
+        <w:rPr>
+          <w:rStyle w:val="Emphasis"/>
+        </w:rPr>
+        <w:t>3</w:t>
+      </w:r>
+      <w:r>
+        <w:rPr>
+          <w:rStyle w:val="Emphasis"/>
+        </w:rPr>
+        <w:t xml:space="preserve">. </w:t>
+      </w:r>
+      <w:r>
+        <w:rPr>
+          <w:rStyle w:val="Emphasis"/>
+        </w:rPr>
+        <w:t>database</w:t>
+      </w:r>
+      <w:r>
+        <w:rPr>
+          <w:rStyle w:val="SourceText"/>
+        </w:rPr>
+        <w:t>.py</w:t>
+      </w:r>
+      <w:r>
+        <w:rPr>
+          <w:rStyle w:val="Emphasis"/>
+        </w:rPr>
+        <w:t xml:space="preserve"> - </w:t>
+      </w:r>
+      <w:r>
+        <w:rPr>
+          <w:rStyle w:val="Emphasis"/>
+        </w:rPr>
+        <w:t>Database</w:t>
+      </w:r>
+      <w:r>
+        <w:rPr>
+          <w:rStyle w:val="Emphasis"/>
+        </w:rPr>
+        <w:t xml:space="preserve"> Core</w:t>
+      </w:r>
+    </w:p>
+    <w:p>
+      <w:pPr>
+        <w:pStyle w:val="TextBody"/>
+        <w:bidi w:val="0"/>
+        <w:jc w:val="start"/>
+        <w:rPr/>
+      </w:pPr>
+      <w:r>
+        <w:rPr>
+          <w:rStyle w:val="Emphasis"/>
+          <w:b/>
+          <w:bCs/>
+        </w:rPr>
+        <w:t>Core Purpose:</w:t>
+      </w:r>
+      <w:r>
+        <w:rPr>
+          <w:rStyle w:val="Emphasis"/>
+          <w:b w:val="false"/>
+          <w:bCs w:val="false"/>
+        </w:rPr>
+        <w:t xml:space="preserve"> Creates and connects to the database and sets the task table</w:t>
+      </w:r>
+    </w:p>
+    <w:p>
+      <w:pPr>
+        <w:pStyle w:val="TextBody"/>
+        <w:bidi w:val="0"/>
+        <w:jc w:val="start"/>
+        <w:rPr/>
+      </w:pPr>
+      <w:r>
+        <w:rPr>
+          <w:rStyle w:val="Emphasis"/>
+          <w:b/>
+          <w:bCs/>
+        </w:rPr>
+        <w:t>Responsibilities:</w:t>
+      </w:r>
+    </w:p>
+    <w:p>
+      <w:pPr>
+        <w:pStyle w:val="TextBody"/>
+        <w:numPr>
+          <w:ilvl w:val="0"/>
+          <w:numId w:val="3"/>
+        </w:numPr>
+        <w:tabs>
+          <w:tab w:val="clear" w:pos="709"/>
+          <w:tab w:val="left" w:pos="709" w:leader="none"/>
+        </w:tabs>
+        <w:bidi w:val="0"/>
+        <w:ind w:start="709" w:hanging="283"/>
+        <w:jc w:val="start"/>
+        <w:rPr/>
+      </w:pPr>
+      <w:r>
+        <w:rPr/>
+        <w:t>validates and creates the folder to locate the BD</w:t>
+      </w:r>
+    </w:p>
+    <w:p>
+      <w:pPr>
+        <w:pStyle w:val="TextBody"/>
+        <w:numPr>
+          <w:ilvl w:val="0"/>
+          <w:numId w:val="3"/>
+        </w:numPr>
+        <w:tabs>
+          <w:tab w:val="clear" w:pos="709"/>
+          <w:tab w:val="left" w:pos="709" w:leader="none"/>
+        </w:tabs>
+        <w:bidi w:val="0"/>
+        <w:ind w:start="709" w:hanging="283"/>
+        <w:jc w:val="start"/>
+        <w:rPr/>
+      </w:pPr>
+      <w:r>
+        <w:rPr>
+          <w:rStyle w:val="SourceText"/>
+          <w:rFonts w:ascii="Liberation Serif" w:hAnsi="Liberation Serif"/>
+        </w:rPr>
+        <w:t>Connects to the BD</w:t>
+      </w:r>
+    </w:p>
+    <w:p>
+      <w:pPr>
+        <w:pStyle w:val="TextBody"/>
+        <w:numPr>
+          <w:ilvl w:val="0"/>
+          <w:numId w:val="3"/>
+        </w:numPr>
+        <w:tabs>
+          <w:tab w:val="clear" w:pos="709"/>
+          <w:tab w:val="left" w:pos="709" w:leader="none"/>
+        </w:tabs>
+        <w:bidi w:val="0"/>
+        <w:ind w:start="709" w:hanging="283"/>
+        <w:jc w:val="start"/>
+        <w:rPr/>
+      </w:pPr>
+      <w:r>
+        <w:rPr/>
+        <w:t xml:space="preserve">Validate and create the Task table </w:t>
+      </w:r>
+    </w:p>
+    <w:p>
+      <w:pPr>
+        <w:pStyle w:val="TextBody"/>
+        <w:numPr>
+          <w:ilvl w:val="0"/>
+          <w:numId w:val="3"/>
+        </w:numPr>
+        <w:tabs>
+          <w:tab w:val="clear" w:pos="709"/>
+          <w:tab w:val="left" w:pos="709" w:leader="none"/>
+        </w:tabs>
+        <w:bidi w:val="0"/>
+        <w:ind w:start="709" w:hanging="283"/>
+        <w:jc w:val="start"/>
+        <w:rPr/>
+      </w:pPr>
+      <w:r>
+        <w:rPr/>
+        <w:t xml:space="preserve">The task table has the following configuration: </w:t>
+      </w:r>
+    </w:p>
+    <w:p>
+      <w:pPr>
+        <w:pStyle w:val="TextBody"/>
+        <w:numPr>
+          <w:ilvl w:val="1"/>
+          <w:numId w:val="3"/>
+        </w:numPr>
+        <w:tabs>
+          <w:tab w:val="clear" w:pos="709"/>
+          <w:tab w:val="left" w:pos="1418" w:leader="none"/>
+        </w:tabs>
+        <w:bidi w:val="0"/>
+        <w:ind w:start="1418" w:hanging="283"/>
+        <w:jc w:val="start"/>
+        <w:rPr/>
+      </w:pPr>
+      <w:r>
+        <w:rPr/>
+        <w:t xml:space="preserve">ID integer primary key </w:t>
+      </w:r>
+    </w:p>
+    <w:p>
+      <w:pPr>
+        <w:pStyle w:val="TextBody"/>
+        <w:numPr>
+          <w:ilvl w:val="1"/>
+          <w:numId w:val="3"/>
+        </w:numPr>
+        <w:tabs>
+          <w:tab w:val="clear" w:pos="709"/>
+          <w:tab w:val="left" w:pos="1418" w:leader="none"/>
+        </w:tabs>
+        <w:bidi w:val="0"/>
+        <w:ind w:start="1418" w:hanging="283"/>
+        <w:jc w:val="start"/>
+        <w:rPr/>
+      </w:pPr>
+      <w:r>
+        <w:rPr/>
+        <w:t>TASK -Text can not be null</w:t>
+      </w:r>
+    </w:p>
+    <w:p>
+      <w:pPr>
+        <w:pStyle w:val="TextBody"/>
+        <w:numPr>
+          <w:ilvl w:val="1"/>
+          <w:numId w:val="3"/>
+        </w:numPr>
+        <w:tabs>
+          <w:tab w:val="clear" w:pos="709"/>
+          <w:tab w:val="left" w:pos="1418" w:leader="none"/>
+        </w:tabs>
+        <w:bidi w:val="0"/>
+        <w:ind w:start="1418" w:hanging="283"/>
+        <w:jc w:val="start"/>
+        <w:rPr/>
+      </w:pPr>
+      <w:r>
+        <w:rPr/>
+        <w:t xml:space="preserve">Description -Text </w:t>
+      </w:r>
+    </w:p>
+    <w:p>
+      <w:pPr>
+        <w:pStyle w:val="TextBody"/>
+        <w:numPr>
+          <w:ilvl w:val="1"/>
+          <w:numId w:val="3"/>
+        </w:numPr>
+        <w:tabs>
+          <w:tab w:val="clear" w:pos="709"/>
+          <w:tab w:val="left" w:pos="1418" w:leader="none"/>
+        </w:tabs>
+        <w:bidi w:val="0"/>
+        <w:ind w:start="1418" w:hanging="283"/>
+        <w:jc w:val="start"/>
+        <w:rPr/>
+      </w:pPr>
+      <w:r>
+        <w:rPr/>
+        <w:t xml:space="preserve">creation_time Text is set automatically </w:t>
+      </w:r>
+    </w:p>
+    <w:p>
+      <w:pPr>
+        <w:pStyle w:val="TextBody"/>
+        <w:numPr>
+          <w:ilvl w:val="1"/>
+          <w:numId w:val="3"/>
+        </w:numPr>
+        <w:tabs>
+          <w:tab w:val="clear" w:pos="709"/>
+          <w:tab w:val="left" w:pos="1418" w:leader="none"/>
+        </w:tabs>
+        <w:bidi w:val="0"/>
+        <w:ind w:start="1418" w:hanging="283"/>
+        <w:jc w:val="start"/>
+        <w:rPr/>
+      </w:pPr>
+      <w:r>
+        <w:rPr/>
+        <w:t>end_time -Text</w:t>
+      </w:r>
+    </w:p>
+    <w:p>
+      <w:pPr>
+        <w:pStyle w:val="TextBody"/>
+        <w:numPr>
+          <w:ilvl w:val="1"/>
+          <w:numId w:val="3"/>
+        </w:numPr>
+        <w:tabs>
+          <w:tab w:val="clear" w:pos="709"/>
+          <w:tab w:val="left" w:pos="1418" w:leader="none"/>
+        </w:tabs>
+        <w:bidi w:val="0"/>
+        <w:ind w:start="1418" w:hanging="283"/>
+        <w:jc w:val="start"/>
+        <w:rPr/>
+      </w:pPr>
+      <w:r>
+        <w:rPr/>
+        <w:t>Finished -Text possible values (‘Y’ or ‘N’), default ‘N’</w:t>
+      </w:r>
+    </w:p>
+    <w:p>
+      <w:pPr>
+        <w:pStyle w:val="TextBody"/>
+        <w:numPr>
+          <w:ilvl w:val="0"/>
+          <w:numId w:val="3"/>
+        </w:numPr>
+        <w:tabs>
+          <w:tab w:val="clear" w:pos="709"/>
+          <w:tab w:val="left" w:pos="709" w:leader="none"/>
+        </w:tabs>
+        <w:bidi w:val="0"/>
+        <w:ind w:start="709" w:hanging="283"/>
+        <w:jc w:val="start"/>
+        <w:rPr/>
+      </w:pPr>
+      <w:r>
+        <w:rPr>
+          <w:rStyle w:val="Emphasis"/>
+          <w:b/>
+          <w:bCs/>
+        </w:rPr>
+        <w:br/>
+      </w:r>
+      <w:r>
+        <w:rPr>
+          <w:rStyle w:val="StrongEmphasis"/>
+        </w:rPr>
+        <w:t>Boundaries</w:t>
+      </w:r>
+      <w:r>
+        <w:rPr>
+          <w:rStyle w:val="Emphasis"/>
+          <w:b/>
+          <w:bCs/>
+        </w:rPr>
+        <w:t>:</w:t>
+        <w:br/>
+        <w:t>❌ Contains no API awareness</w:t>
+        <w:br/>
+        <w:t>❌ Implements no business rules</w:t>
+        <w:br/>
+        <w:t>✅ Pure database interaction</w:t>
+      </w:r>
+    </w:p>
+    <w:p>
+      <w:pPr>
+        <w:pStyle w:val="TextBody"/>
+        <w:bidi w:val="0"/>
+        <w:jc w:val="start"/>
+        <w:rPr/>
+      </w:pPr>
+      <w:r>
+        <w:rPr>
+          <w:rStyle w:val="Emphasis"/>
+          <w:b/>
+          <w:bCs/>
+        </w:rPr>
+        <w:t>4. crud.py – Database – Core</w:t>
+      </w:r>
+    </w:p>
+    <w:p>
+      <w:pPr>
+        <w:pStyle w:val="TextBody"/>
+        <w:bidi w:val="0"/>
+        <w:jc w:val="start"/>
+        <w:rPr/>
+      </w:pPr>
+      <w:r>
+        <w:rPr>
+          <w:rStyle w:val="Emphasis"/>
+          <w:b/>
+          <w:bCs/>
+        </w:rPr>
+        <w:t xml:space="preserve">Core Purpose: </w:t>
+      </w:r>
+      <w:r>
+        <w:rPr>
+          <w:rStyle w:val="Emphasis"/>
+          <w:b w:val="false"/>
+          <w:bCs w:val="false"/>
+        </w:rPr>
+        <w:t xml:space="preserve"> Performs de CRUD operations directly to the data base for the tasks entity</w:t>
+      </w:r>
+    </w:p>
+    <w:p>
+      <w:pPr>
+        <w:pStyle w:val="TextBody"/>
+        <w:bidi w:val="0"/>
+        <w:jc w:val="start"/>
+        <w:rPr/>
+      </w:pPr>
+      <w:r>
+        <w:rPr>
+          <w:rStyle w:val="Emphasis"/>
+          <w:b/>
+          <w:bCs/>
+        </w:rPr>
+        <w:t>Responsibilities:</w:t>
+      </w:r>
+    </w:p>
+    <w:p>
+      <w:pPr>
+        <w:pStyle w:val="TextBody"/>
+        <w:numPr>
+          <w:ilvl w:val="0"/>
+          <w:numId w:val="3"/>
+        </w:numPr>
+        <w:tabs>
+          <w:tab w:val="clear" w:pos="709"/>
+          <w:tab w:val="left" w:pos="709" w:leader="none"/>
+        </w:tabs>
+        <w:bidi w:val="0"/>
+        <w:ind w:start="709" w:hanging="283"/>
+        <w:jc w:val="start"/>
+        <w:rPr/>
+      </w:pPr>
+      <w:r>
+        <w:rPr/>
+        <w:t xml:space="preserve">Inserts new task </w:t>
+      </w:r>
+    </w:p>
+    <w:p>
+      <w:pPr>
+        <w:pStyle w:val="TextBody"/>
+        <w:numPr>
+          <w:ilvl w:val="0"/>
+          <w:numId w:val="3"/>
+        </w:numPr>
+        <w:tabs>
+          <w:tab w:val="clear" w:pos="709"/>
+          <w:tab w:val="left" w:pos="709" w:leader="none"/>
+        </w:tabs>
+        <w:bidi w:val="0"/>
+        <w:ind w:start="709" w:hanging="283"/>
+        <w:jc w:val="start"/>
+        <w:rPr/>
+      </w:pPr>
+      <w:r>
+        <w:rPr/>
+        <w:t xml:space="preserve">Reads individual and all information in the bd </w:t>
+      </w:r>
+    </w:p>
+    <w:p>
+      <w:pPr>
+        <w:pStyle w:val="TextBody"/>
+        <w:numPr>
+          <w:ilvl w:val="0"/>
+          <w:numId w:val="3"/>
+        </w:numPr>
+        <w:tabs>
+          <w:tab w:val="clear" w:pos="709"/>
+          <w:tab w:val="left" w:pos="709" w:leader="none"/>
+        </w:tabs>
+        <w:bidi w:val="0"/>
+        <w:ind w:start="709" w:hanging="283"/>
+        <w:jc w:val="start"/>
+        <w:rPr/>
+      </w:pPr>
+      <w:r>
+        <w:rPr/>
+        <w:t xml:space="preserve">updates the current information of the bd </w:t>
+      </w:r>
+    </w:p>
+    <w:p>
+      <w:pPr>
+        <w:pStyle w:val="TextBody"/>
+        <w:numPr>
+          <w:ilvl w:val="0"/>
+          <w:numId w:val="3"/>
+        </w:numPr>
+        <w:tabs>
+          <w:tab w:val="clear" w:pos="709"/>
+          <w:tab w:val="left" w:pos="709" w:leader="none"/>
+        </w:tabs>
+        <w:bidi w:val="0"/>
+        <w:ind w:start="709" w:hanging="283"/>
+        <w:jc w:val="start"/>
+        <w:rPr/>
+      </w:pPr>
+      <w:r>
+        <w:rPr/>
+        <w:t xml:space="preserve">deletes individual registries. </w:t>
+      </w:r>
+    </w:p>
+    <w:p>
+      <w:pPr>
+        <w:pStyle w:val="TextBody"/>
+        <w:bidi w:val="0"/>
+        <w:jc w:val="start"/>
+        <w:rPr/>
+      </w:pPr>
+      <w:r>
+        <w:rPr>
+          <w:rStyle w:val="StrongEmphasis"/>
+        </w:rPr>
+        <w:t>Boundaries</w:t>
+      </w:r>
+      <w:r>
+        <w:rPr>
+          <w:rStyle w:val="Emphasis"/>
+          <w:b/>
+          <w:bCs/>
+        </w:rPr>
+        <w:t>:</w:t>
+        <w:br/>
+        <w:t>❌ Contains no API awareness</w:t>
+        <w:br/>
+        <w:t>❌ Implements no business rules</w:t>
+        <w:br/>
+        <w:t>✅ Pure database interaction</w:t>
+      </w:r>
+    </w:p>
+    <w:p>
+      <w:pPr>
+        <w:pStyle w:val="TextBody"/>
+        <w:bidi w:val="0"/>
+        <w:jc w:val="start"/>
+        <w:rPr>
+          <w:rStyle w:val="Emphasis"/>
+          <w:b/>
+          <w:b/>
+          <w:bCs/>
+        </w:rPr>
+      </w:pPr>
+      <w:r>
+        <w:rPr/>
+      </w:r>
+    </w:p>
+    <w:p>
+      <w:pPr>
+        <w:pStyle w:val="TextBody"/>
+        <w:bidi w:val="0"/>
+        <w:spacing w:before="0" w:after="140"/>
+        <w:jc w:val="start"/>
+        <w:rPr>
+          <w:rStyle w:val="Emphasis"/>
+          <w:b/>
+          <w:b/>
+          <w:bCs/>
+        </w:rPr>
       </w:pPr>
       <w:r>
         <w:rPr/>

</xml_diff>

<commit_message>
crud.py changes better connection and error handling
</commit_message>
<xml_diff>
--- a/backend/Scope.docx
+++ b/backend/Scope.docx
@@ -7,10 +7,17 @@
         <w:pStyle w:val="Normal"/>
         <w:bidi w:val="0"/>
         <w:jc w:val="center"/>
-        <w:rPr/>
-      </w:pPr>
-      <w:r>
-        <w:rPr/>
+        <w:rPr>
+          <w:b/>
+          <w:b/>
+          <w:bCs/>
+        </w:rPr>
+      </w:pPr>
+      <w:r>
+        <w:rPr>
+          <w:b/>
+          <w:bCs/>
+        </w:rPr>
         <w:t>SCOPE</w:t>
       </w:r>
     </w:p>
@@ -123,10 +130,9 @@
         <w:pStyle w:val="TextBody"/>
         <w:numPr>
           <w:ilvl w:val="0"/>
-          <w:numId w:val="2"/>
-        </w:numPr>
-        <w:tabs>
-          <w:tab w:val="clear" w:pos="709"/>
+          <w:numId w:val="1"/>
+        </w:numPr>
+        <w:tabs>
           <w:tab w:val="left" w:pos="709" w:leader="none"/>
         </w:tabs>
         <w:bidi w:val="0"/>
@@ -144,10 +150,9 @@
         <w:pStyle w:val="TextBody"/>
         <w:numPr>
           <w:ilvl w:val="0"/>
-          <w:numId w:val="2"/>
-        </w:numPr>
-        <w:tabs>
-          <w:tab w:val="clear" w:pos="709"/>
+          <w:numId w:val="1"/>
+        </w:numPr>
+        <w:tabs>
           <w:tab w:val="left" w:pos="709" w:leader="none"/>
         </w:tabs>
         <w:bidi w:val="0"/>
@@ -165,10 +170,9 @@
         <w:pStyle w:val="TextBody"/>
         <w:numPr>
           <w:ilvl w:val="0"/>
-          <w:numId w:val="2"/>
-        </w:numPr>
-        <w:tabs>
-          <w:tab w:val="clear" w:pos="709"/>
+          <w:numId w:val="1"/>
+        </w:numPr>
+        <w:tabs>
           <w:tab w:val="left" w:pos="709" w:leader="none"/>
         </w:tabs>
         <w:bidi w:val="0"/>
@@ -186,10 +190,9 @@
         <w:pStyle w:val="TextBody"/>
         <w:numPr>
           <w:ilvl w:val="0"/>
-          <w:numId w:val="2"/>
-        </w:numPr>
-        <w:tabs>
-          <w:tab w:val="clear" w:pos="709"/>
+          <w:numId w:val="1"/>
+        </w:numPr>
+        <w:tabs>
           <w:tab w:val="left" w:pos="709" w:leader="none"/>
         </w:tabs>
         <w:bidi w:val="0"/>
@@ -274,10 +277,9 @@
         <w:pStyle w:val="TextBody"/>
         <w:numPr>
           <w:ilvl w:val="0"/>
-          <w:numId w:val="3"/>
-        </w:numPr>
-        <w:tabs>
-          <w:tab w:val="clear" w:pos="709"/>
+          <w:numId w:val="2"/>
+        </w:numPr>
+        <w:tabs>
           <w:tab w:val="left" w:pos="709" w:leader="none"/>
         </w:tabs>
         <w:bidi w:val="0"/>
@@ -305,10 +307,9 @@
         <w:pStyle w:val="TextBody"/>
         <w:numPr>
           <w:ilvl w:val="0"/>
-          <w:numId w:val="3"/>
-        </w:numPr>
-        <w:tabs>
-          <w:tab w:val="clear" w:pos="709"/>
+          <w:numId w:val="2"/>
+        </w:numPr>
+        <w:tabs>
           <w:tab w:val="left" w:pos="709" w:leader="none"/>
         </w:tabs>
         <w:bidi w:val="0"/>
@@ -332,10 +333,9 @@
         <w:pStyle w:val="TextBody"/>
         <w:numPr>
           <w:ilvl w:val="0"/>
-          <w:numId w:val="3"/>
-        </w:numPr>
-        <w:tabs>
-          <w:tab w:val="clear" w:pos="709"/>
+          <w:numId w:val="2"/>
+        </w:numPr>
+        <w:tabs>
           <w:tab w:val="left" w:pos="709" w:leader="none"/>
         </w:tabs>
         <w:bidi w:val="0"/>
@@ -353,10 +353,9 @@
         <w:pStyle w:val="TextBody"/>
         <w:numPr>
           <w:ilvl w:val="0"/>
-          <w:numId w:val="3"/>
-        </w:numPr>
-        <w:tabs>
-          <w:tab w:val="clear" w:pos="709"/>
+          <w:numId w:val="2"/>
+        </w:numPr>
+        <w:tabs>
           <w:tab w:val="left" w:pos="709" w:leader="none"/>
         </w:tabs>
         <w:bidi w:val="0"/>
@@ -374,10 +373,9 @@
         <w:pStyle w:val="TextBody"/>
         <w:numPr>
           <w:ilvl w:val="0"/>
-          <w:numId w:val="3"/>
-        </w:numPr>
-        <w:tabs>
-          <w:tab w:val="clear" w:pos="709"/>
+          <w:numId w:val="2"/>
+        </w:numPr>
+        <w:tabs>
           <w:tab w:val="left" w:pos="709" w:leader="none"/>
         </w:tabs>
         <w:bidi w:val="0"/>
@@ -463,19 +461,7 @@
         <w:rPr>
           <w:rStyle w:val="Emphasis"/>
         </w:rPr>
-        <w:t>3</w:t>
-      </w:r>
-      <w:r>
-        <w:rPr>
-          <w:rStyle w:val="Emphasis"/>
-        </w:rPr>
-        <w:t xml:space="preserve">. </w:t>
-      </w:r>
-      <w:r>
-        <w:rPr>
-          <w:rStyle w:val="Emphasis"/>
-        </w:rPr>
-        <w:t>database</w:t>
+        <w:t>3. database</w:t>
       </w:r>
       <w:r>
         <w:rPr>
@@ -487,19 +473,7 @@
         <w:rPr>
           <w:rStyle w:val="Emphasis"/>
         </w:rPr>
-        <w:t xml:space="preserve"> - </w:t>
-      </w:r>
-      <w:r>
-        <w:rPr>
-          <w:rStyle w:val="Emphasis"/>
-        </w:rPr>
-        <w:t>Database</w:t>
-      </w:r>
-      <w:r>
-        <w:rPr>
-          <w:rStyle w:val="Emphasis"/>
-        </w:rPr>
-        <w:t xml:space="preserve"> Core</w:t>
+        <w:t xml:space="preserve"> - Database Core</w:t>
       </w:r>
     </w:p>
     <w:p>
@@ -547,10 +521,9 @@
         <w:pStyle w:val="TextBody"/>
         <w:numPr>
           <w:ilvl w:val="0"/>
-          <w:numId w:val="3"/>
-        </w:numPr>
-        <w:tabs>
-          <w:tab w:val="clear" w:pos="709"/>
+          <w:numId w:val="2"/>
+        </w:numPr>
+        <w:tabs>
           <w:tab w:val="left" w:pos="709" w:leader="none"/>
         </w:tabs>
         <w:bidi w:val="0"/>
@@ -568,10 +541,9 @@
         <w:pStyle w:val="TextBody"/>
         <w:numPr>
           <w:ilvl w:val="0"/>
-          <w:numId w:val="3"/>
-        </w:numPr>
-        <w:tabs>
-          <w:tab w:val="clear" w:pos="709"/>
+          <w:numId w:val="2"/>
+        </w:numPr>
+        <w:tabs>
           <w:tab w:val="left" w:pos="709" w:leader="none"/>
         </w:tabs>
         <w:bidi w:val="0"/>
@@ -582,7 +554,6 @@
       <w:r>
         <w:rPr>
           <w:rStyle w:val="SourceText"/>
-          <w:rFonts w:ascii="Liberation Serif" w:hAnsi="Liberation Serif"/>
         </w:rPr>
         <w:t>Connects to the BD</w:t>
       </w:r>
@@ -592,10 +563,9 @@
         <w:pStyle w:val="TextBody"/>
         <w:numPr>
           <w:ilvl w:val="0"/>
-          <w:numId w:val="3"/>
-        </w:numPr>
-        <w:tabs>
-          <w:tab w:val="clear" w:pos="709"/>
+          <w:numId w:val="2"/>
+        </w:numPr>
+        <w:tabs>
           <w:tab w:val="left" w:pos="709" w:leader="none"/>
         </w:tabs>
         <w:bidi w:val="0"/>
@@ -613,10 +583,9 @@
         <w:pStyle w:val="TextBody"/>
         <w:numPr>
           <w:ilvl w:val="0"/>
-          <w:numId w:val="3"/>
-        </w:numPr>
-        <w:tabs>
-          <w:tab w:val="clear" w:pos="709"/>
+          <w:numId w:val="2"/>
+        </w:numPr>
+        <w:tabs>
           <w:tab w:val="left" w:pos="709" w:leader="none"/>
         </w:tabs>
         <w:bidi w:val="0"/>
@@ -634,7 +603,7 @@
         <w:pStyle w:val="TextBody"/>
         <w:numPr>
           <w:ilvl w:val="1"/>
-          <w:numId w:val="3"/>
+          <w:numId w:val="2"/>
         </w:numPr>
         <w:tabs>
           <w:tab w:val="clear" w:pos="709"/>
@@ -655,7 +624,7 @@
         <w:pStyle w:val="TextBody"/>
         <w:numPr>
           <w:ilvl w:val="1"/>
-          <w:numId w:val="3"/>
+          <w:numId w:val="2"/>
         </w:numPr>
         <w:tabs>
           <w:tab w:val="clear" w:pos="709"/>
@@ -676,7 +645,7 @@
         <w:pStyle w:val="TextBody"/>
         <w:numPr>
           <w:ilvl w:val="1"/>
-          <w:numId w:val="3"/>
+          <w:numId w:val="2"/>
         </w:numPr>
         <w:tabs>
           <w:tab w:val="clear" w:pos="709"/>
@@ -697,7 +666,7 @@
         <w:pStyle w:val="TextBody"/>
         <w:numPr>
           <w:ilvl w:val="1"/>
-          <w:numId w:val="3"/>
+          <w:numId w:val="2"/>
         </w:numPr>
         <w:tabs>
           <w:tab w:val="clear" w:pos="709"/>
@@ -718,7 +687,7 @@
         <w:pStyle w:val="TextBody"/>
         <w:numPr>
           <w:ilvl w:val="1"/>
-          <w:numId w:val="3"/>
+          <w:numId w:val="2"/>
         </w:numPr>
         <w:tabs>
           <w:tab w:val="clear" w:pos="709"/>
@@ -739,7 +708,7 @@
         <w:pStyle w:val="TextBody"/>
         <w:numPr>
           <w:ilvl w:val="1"/>
-          <w:numId w:val="3"/>
+          <w:numId w:val="2"/>
         </w:numPr>
         <w:tabs>
           <w:tab w:val="clear" w:pos="709"/>
@@ -760,10 +729,9 @@
         <w:pStyle w:val="TextBody"/>
         <w:numPr>
           <w:ilvl w:val="0"/>
-          <w:numId w:val="3"/>
-        </w:numPr>
-        <w:tabs>
-          <w:tab w:val="clear" w:pos="709"/>
+          <w:numId w:val="2"/>
+        </w:numPr>
+        <w:tabs>
           <w:tab w:val="left" w:pos="709" w:leader="none"/>
         </w:tabs>
         <w:bidi w:val="0"/>
@@ -861,10 +829,9 @@
         <w:pStyle w:val="TextBody"/>
         <w:numPr>
           <w:ilvl w:val="0"/>
-          <w:numId w:val="3"/>
-        </w:numPr>
-        <w:tabs>
-          <w:tab w:val="clear" w:pos="709"/>
+          <w:numId w:val="2"/>
+        </w:numPr>
+        <w:tabs>
           <w:tab w:val="left" w:pos="709" w:leader="none"/>
         </w:tabs>
         <w:bidi w:val="0"/>
@@ -882,10 +849,9 @@
         <w:pStyle w:val="TextBody"/>
         <w:numPr>
           <w:ilvl w:val="0"/>
-          <w:numId w:val="3"/>
-        </w:numPr>
-        <w:tabs>
-          <w:tab w:val="clear" w:pos="709"/>
+          <w:numId w:val="2"/>
+        </w:numPr>
+        <w:tabs>
           <w:tab w:val="left" w:pos="709" w:leader="none"/>
         </w:tabs>
         <w:bidi w:val="0"/>
@@ -903,10 +869,9 @@
         <w:pStyle w:val="TextBody"/>
         <w:numPr>
           <w:ilvl w:val="0"/>
-          <w:numId w:val="3"/>
-        </w:numPr>
-        <w:tabs>
-          <w:tab w:val="clear" w:pos="709"/>
+          <w:numId w:val="2"/>
+        </w:numPr>
+        <w:tabs>
           <w:tab w:val="left" w:pos="709" w:leader="none"/>
         </w:tabs>
         <w:bidi w:val="0"/>
@@ -924,10 +889,9 @@
         <w:pStyle w:val="TextBody"/>
         <w:numPr>
           <w:ilvl w:val="0"/>
-          <w:numId w:val="3"/>
-        </w:numPr>
-        <w:tabs>
-          <w:tab w:val="clear" w:pos="709"/>
+          <w:numId w:val="2"/>
+        </w:numPr>
+        <w:tabs>
           <w:tab w:val="left" w:pos="709" w:leader="none"/>
         </w:tabs>
         <w:bidi w:val="0"/>
@@ -981,7 +945,10 @@
         </w:rPr>
       </w:pPr>
       <w:r>
-        <w:rPr/>
+        <w:rPr>
+          <w:b/>
+          <w:bCs/>
+        </w:rPr>
       </w:r>
     </w:p>
     <w:p>
@@ -1008,6 +975,7 @@
       <w:pgNumType w:fmt="decimal"/>
       <w:formProt w:val="false"/>
       <w:textDirection w:val="lrTb"/>
+      <w:docGrid w:type="default" w:linePitch="100" w:charSpace="0"/>
     </w:sectPr>
   </w:body>
 </w:document>
@@ -1018,6 +986,280 @@
   <w:abstractNum w:abstractNumId="1">
     <w:lvl w:ilvl="0">
       <w:start w:val="1"/>
+      <w:numFmt w:val="bullet"/>
+      <w:lvlText w:val=""/>
+      <w:lvlJc w:val="start"/>
+      <w:pPr>
+        <w:tabs>
+          <w:tab w:val="num" w:pos="709"/>
+        </w:tabs>
+        <w:ind w:start="709" w:hanging="283"/>
+      </w:pPr>
+      <w:rPr>
+        <w:rFonts w:ascii="Symbol" w:hAnsi="Symbol" w:cs="Symbol" w:hint="default"/>
+      </w:rPr>
+    </w:lvl>
+    <w:lvl w:ilvl="1">
+      <w:start w:val="1"/>
+      <w:numFmt w:val="bullet"/>
+      <w:lvlText w:val=""/>
+      <w:lvlJc w:val="start"/>
+      <w:pPr>
+        <w:tabs>
+          <w:tab w:val="num" w:pos="1418"/>
+        </w:tabs>
+        <w:ind w:start="1418" w:hanging="283"/>
+      </w:pPr>
+      <w:rPr>
+        <w:rFonts w:ascii="Symbol" w:hAnsi="Symbol" w:cs="Symbol" w:hint="default"/>
+      </w:rPr>
+    </w:lvl>
+    <w:lvl w:ilvl="2">
+      <w:start w:val="1"/>
+      <w:numFmt w:val="bullet"/>
+      <w:lvlText w:val=""/>
+      <w:lvlJc w:val="start"/>
+      <w:pPr>
+        <w:tabs>
+          <w:tab w:val="num" w:pos="2127"/>
+        </w:tabs>
+        <w:ind w:start="2127" w:hanging="283"/>
+      </w:pPr>
+      <w:rPr>
+        <w:rFonts w:ascii="Symbol" w:hAnsi="Symbol" w:cs="Symbol" w:hint="default"/>
+      </w:rPr>
+    </w:lvl>
+    <w:lvl w:ilvl="3">
+      <w:start w:val="1"/>
+      <w:numFmt w:val="bullet"/>
+      <w:lvlText w:val=""/>
+      <w:lvlJc w:val="start"/>
+      <w:pPr>
+        <w:tabs>
+          <w:tab w:val="num" w:pos="2836"/>
+        </w:tabs>
+        <w:ind w:start="2836" w:hanging="283"/>
+      </w:pPr>
+      <w:rPr>
+        <w:rFonts w:ascii="Symbol" w:hAnsi="Symbol" w:cs="Symbol" w:hint="default"/>
+      </w:rPr>
+    </w:lvl>
+    <w:lvl w:ilvl="4">
+      <w:start w:val="1"/>
+      <w:numFmt w:val="bullet"/>
+      <w:lvlText w:val=""/>
+      <w:lvlJc w:val="start"/>
+      <w:pPr>
+        <w:tabs>
+          <w:tab w:val="num" w:pos="3545"/>
+        </w:tabs>
+        <w:ind w:start="3545" w:hanging="283"/>
+      </w:pPr>
+      <w:rPr>
+        <w:rFonts w:ascii="Symbol" w:hAnsi="Symbol" w:cs="Symbol" w:hint="default"/>
+      </w:rPr>
+    </w:lvl>
+    <w:lvl w:ilvl="5">
+      <w:start w:val="1"/>
+      <w:numFmt w:val="bullet"/>
+      <w:lvlText w:val=""/>
+      <w:lvlJc w:val="start"/>
+      <w:pPr>
+        <w:tabs>
+          <w:tab w:val="num" w:pos="4254"/>
+        </w:tabs>
+        <w:ind w:start="4254" w:hanging="283"/>
+      </w:pPr>
+      <w:rPr>
+        <w:rFonts w:ascii="Symbol" w:hAnsi="Symbol" w:cs="Symbol" w:hint="default"/>
+      </w:rPr>
+    </w:lvl>
+    <w:lvl w:ilvl="6">
+      <w:start w:val="1"/>
+      <w:numFmt w:val="bullet"/>
+      <w:lvlText w:val=""/>
+      <w:lvlJc w:val="start"/>
+      <w:pPr>
+        <w:tabs>
+          <w:tab w:val="num" w:pos="4963"/>
+        </w:tabs>
+        <w:ind w:start="4963" w:hanging="283"/>
+      </w:pPr>
+      <w:rPr>
+        <w:rFonts w:ascii="Symbol" w:hAnsi="Symbol" w:cs="Symbol" w:hint="default"/>
+      </w:rPr>
+    </w:lvl>
+    <w:lvl w:ilvl="7">
+      <w:start w:val="1"/>
+      <w:numFmt w:val="bullet"/>
+      <w:lvlText w:val=""/>
+      <w:lvlJc w:val="start"/>
+      <w:pPr>
+        <w:tabs>
+          <w:tab w:val="num" w:pos="5672"/>
+        </w:tabs>
+        <w:ind w:start="5672" w:hanging="283"/>
+      </w:pPr>
+      <w:rPr>
+        <w:rFonts w:ascii="Symbol" w:hAnsi="Symbol" w:cs="Symbol" w:hint="default"/>
+      </w:rPr>
+    </w:lvl>
+    <w:lvl w:ilvl="8">
+      <w:start w:val="1"/>
+      <w:numFmt w:val="bullet"/>
+      <w:lvlText w:val=""/>
+      <w:lvlJc w:val="start"/>
+      <w:pPr>
+        <w:tabs>
+          <w:tab w:val="num" w:pos="6381"/>
+        </w:tabs>
+        <w:ind w:start="6381" w:hanging="283"/>
+      </w:pPr>
+      <w:rPr>
+        <w:rFonts w:ascii="Symbol" w:hAnsi="Symbol" w:cs="Symbol" w:hint="default"/>
+      </w:rPr>
+    </w:lvl>
+  </w:abstractNum>
+  <w:abstractNum w:abstractNumId="2">
+    <w:lvl w:ilvl="0">
+      <w:start w:val="1"/>
+      <w:numFmt w:val="bullet"/>
+      <w:lvlText w:val=""/>
+      <w:lvlJc w:val="start"/>
+      <w:pPr>
+        <w:tabs>
+          <w:tab w:val="num" w:pos="709"/>
+        </w:tabs>
+        <w:ind w:start="709" w:hanging="283"/>
+      </w:pPr>
+      <w:rPr>
+        <w:rFonts w:ascii="Symbol" w:hAnsi="Symbol" w:cs="Symbol" w:hint="default"/>
+      </w:rPr>
+    </w:lvl>
+    <w:lvl w:ilvl="1">
+      <w:start w:val="1"/>
+      <w:numFmt w:val="bullet"/>
+      <w:lvlText w:val=""/>
+      <w:lvlJc w:val="start"/>
+      <w:pPr>
+        <w:tabs>
+          <w:tab w:val="num" w:pos="1418"/>
+        </w:tabs>
+        <w:ind w:start="1418" w:hanging="283"/>
+      </w:pPr>
+      <w:rPr>
+        <w:rFonts w:ascii="Symbol" w:hAnsi="Symbol" w:cs="Symbol" w:hint="default"/>
+      </w:rPr>
+    </w:lvl>
+    <w:lvl w:ilvl="2">
+      <w:start w:val="1"/>
+      <w:numFmt w:val="bullet"/>
+      <w:lvlText w:val=""/>
+      <w:lvlJc w:val="start"/>
+      <w:pPr>
+        <w:tabs>
+          <w:tab w:val="num" w:pos="2127"/>
+        </w:tabs>
+        <w:ind w:start="2127" w:hanging="283"/>
+      </w:pPr>
+      <w:rPr>
+        <w:rFonts w:ascii="Symbol" w:hAnsi="Symbol" w:cs="Symbol" w:hint="default"/>
+      </w:rPr>
+    </w:lvl>
+    <w:lvl w:ilvl="3">
+      <w:start w:val="1"/>
+      <w:numFmt w:val="bullet"/>
+      <w:lvlText w:val=""/>
+      <w:lvlJc w:val="start"/>
+      <w:pPr>
+        <w:tabs>
+          <w:tab w:val="num" w:pos="2836"/>
+        </w:tabs>
+        <w:ind w:start="2836" w:hanging="283"/>
+      </w:pPr>
+      <w:rPr>
+        <w:rFonts w:ascii="Symbol" w:hAnsi="Symbol" w:cs="Symbol" w:hint="default"/>
+      </w:rPr>
+    </w:lvl>
+    <w:lvl w:ilvl="4">
+      <w:start w:val="1"/>
+      <w:numFmt w:val="bullet"/>
+      <w:lvlText w:val=""/>
+      <w:lvlJc w:val="start"/>
+      <w:pPr>
+        <w:tabs>
+          <w:tab w:val="num" w:pos="3545"/>
+        </w:tabs>
+        <w:ind w:start="3545" w:hanging="283"/>
+      </w:pPr>
+      <w:rPr>
+        <w:rFonts w:ascii="Symbol" w:hAnsi="Symbol" w:cs="Symbol" w:hint="default"/>
+      </w:rPr>
+    </w:lvl>
+    <w:lvl w:ilvl="5">
+      <w:start w:val="1"/>
+      <w:numFmt w:val="bullet"/>
+      <w:lvlText w:val=""/>
+      <w:lvlJc w:val="start"/>
+      <w:pPr>
+        <w:tabs>
+          <w:tab w:val="num" w:pos="4254"/>
+        </w:tabs>
+        <w:ind w:start="4254" w:hanging="283"/>
+      </w:pPr>
+      <w:rPr>
+        <w:rFonts w:ascii="Symbol" w:hAnsi="Symbol" w:cs="Symbol" w:hint="default"/>
+      </w:rPr>
+    </w:lvl>
+    <w:lvl w:ilvl="6">
+      <w:start w:val="1"/>
+      <w:numFmt w:val="bullet"/>
+      <w:lvlText w:val=""/>
+      <w:lvlJc w:val="start"/>
+      <w:pPr>
+        <w:tabs>
+          <w:tab w:val="num" w:pos="4963"/>
+        </w:tabs>
+        <w:ind w:start="4963" w:hanging="283"/>
+      </w:pPr>
+      <w:rPr>
+        <w:rFonts w:ascii="Symbol" w:hAnsi="Symbol" w:cs="Symbol" w:hint="default"/>
+      </w:rPr>
+    </w:lvl>
+    <w:lvl w:ilvl="7">
+      <w:start w:val="1"/>
+      <w:numFmt w:val="bullet"/>
+      <w:lvlText w:val=""/>
+      <w:lvlJc w:val="start"/>
+      <w:pPr>
+        <w:tabs>
+          <w:tab w:val="num" w:pos="5672"/>
+        </w:tabs>
+        <w:ind w:start="5672" w:hanging="283"/>
+      </w:pPr>
+      <w:rPr>
+        <w:rFonts w:ascii="Symbol" w:hAnsi="Symbol" w:cs="Symbol" w:hint="default"/>
+      </w:rPr>
+    </w:lvl>
+    <w:lvl w:ilvl="8">
+      <w:start w:val="1"/>
+      <w:numFmt w:val="bullet"/>
+      <w:lvlText w:val=""/>
+      <w:lvlJc w:val="start"/>
+      <w:pPr>
+        <w:tabs>
+          <w:tab w:val="num" w:pos="6381"/>
+        </w:tabs>
+        <w:ind w:start="6381" w:hanging="283"/>
+      </w:pPr>
+      <w:rPr>
+        <w:rFonts w:ascii="Symbol" w:hAnsi="Symbol" w:cs="Symbol" w:hint="default"/>
+      </w:rPr>
+    </w:lvl>
+  </w:abstractNum>
+  <w:abstractNum w:abstractNumId="3">
+    <w:lvl w:ilvl="0">
+      <w:start w:val="1"/>
       <w:numFmt w:val="none"/>
       <w:suff w:val="nothing"/>
       <w:lvlText w:val=""/>
@@ -1044,7 +1286,6 @@
     </w:lvl>
     <w:lvl w:ilvl="2">
       <w:start w:val="1"/>
-      <w:pStyle w:val="Heading3"/>
       <w:numFmt w:val="none"/>
       <w:suff w:val="nothing"/>
       <w:lvlText w:val=""/>
@@ -1133,280 +1374,6 @@
         </w:tabs>
         <w:ind w:start="0" w:hanging="0"/>
       </w:pPr>
-    </w:lvl>
-  </w:abstractNum>
-  <w:abstractNum w:abstractNumId="2">
-    <w:lvl w:ilvl="0">
-      <w:start w:val="1"/>
-      <w:numFmt w:val="bullet"/>
-      <w:lvlText w:val=""/>
-      <w:lvlJc w:val="start"/>
-      <w:pPr>
-        <w:tabs>
-          <w:tab w:val="num" w:pos="709"/>
-        </w:tabs>
-        <w:ind w:start="709" w:hanging="283"/>
-      </w:pPr>
-      <w:rPr>
-        <w:rFonts w:ascii="Symbol" w:hAnsi="Symbol" w:cs="Symbol" w:hint="default"/>
-      </w:rPr>
-    </w:lvl>
-    <w:lvl w:ilvl="1">
-      <w:start w:val="1"/>
-      <w:numFmt w:val="bullet"/>
-      <w:lvlText w:val=""/>
-      <w:lvlJc w:val="start"/>
-      <w:pPr>
-        <w:tabs>
-          <w:tab w:val="num" w:pos="1418"/>
-        </w:tabs>
-        <w:ind w:start="1418" w:hanging="283"/>
-      </w:pPr>
-      <w:rPr>
-        <w:rFonts w:ascii="Symbol" w:hAnsi="Symbol" w:cs="Symbol" w:hint="default"/>
-      </w:rPr>
-    </w:lvl>
-    <w:lvl w:ilvl="2">
-      <w:start w:val="1"/>
-      <w:numFmt w:val="bullet"/>
-      <w:lvlText w:val=""/>
-      <w:lvlJc w:val="start"/>
-      <w:pPr>
-        <w:tabs>
-          <w:tab w:val="num" w:pos="2127"/>
-        </w:tabs>
-        <w:ind w:start="2127" w:hanging="283"/>
-      </w:pPr>
-      <w:rPr>
-        <w:rFonts w:ascii="Symbol" w:hAnsi="Symbol" w:cs="Symbol" w:hint="default"/>
-      </w:rPr>
-    </w:lvl>
-    <w:lvl w:ilvl="3">
-      <w:start w:val="1"/>
-      <w:numFmt w:val="bullet"/>
-      <w:lvlText w:val=""/>
-      <w:lvlJc w:val="start"/>
-      <w:pPr>
-        <w:tabs>
-          <w:tab w:val="num" w:pos="2836"/>
-        </w:tabs>
-        <w:ind w:start="2836" w:hanging="283"/>
-      </w:pPr>
-      <w:rPr>
-        <w:rFonts w:ascii="Symbol" w:hAnsi="Symbol" w:cs="Symbol" w:hint="default"/>
-      </w:rPr>
-    </w:lvl>
-    <w:lvl w:ilvl="4">
-      <w:start w:val="1"/>
-      <w:numFmt w:val="bullet"/>
-      <w:lvlText w:val=""/>
-      <w:lvlJc w:val="start"/>
-      <w:pPr>
-        <w:tabs>
-          <w:tab w:val="num" w:pos="3545"/>
-        </w:tabs>
-        <w:ind w:start="3545" w:hanging="283"/>
-      </w:pPr>
-      <w:rPr>
-        <w:rFonts w:ascii="Symbol" w:hAnsi="Symbol" w:cs="Symbol" w:hint="default"/>
-      </w:rPr>
-    </w:lvl>
-    <w:lvl w:ilvl="5">
-      <w:start w:val="1"/>
-      <w:numFmt w:val="bullet"/>
-      <w:lvlText w:val=""/>
-      <w:lvlJc w:val="start"/>
-      <w:pPr>
-        <w:tabs>
-          <w:tab w:val="num" w:pos="4254"/>
-        </w:tabs>
-        <w:ind w:start="4254" w:hanging="283"/>
-      </w:pPr>
-      <w:rPr>
-        <w:rFonts w:ascii="Symbol" w:hAnsi="Symbol" w:cs="Symbol" w:hint="default"/>
-      </w:rPr>
-    </w:lvl>
-    <w:lvl w:ilvl="6">
-      <w:start w:val="1"/>
-      <w:numFmt w:val="bullet"/>
-      <w:lvlText w:val=""/>
-      <w:lvlJc w:val="start"/>
-      <w:pPr>
-        <w:tabs>
-          <w:tab w:val="num" w:pos="4963"/>
-        </w:tabs>
-        <w:ind w:start="4963" w:hanging="283"/>
-      </w:pPr>
-      <w:rPr>
-        <w:rFonts w:ascii="Symbol" w:hAnsi="Symbol" w:cs="Symbol" w:hint="default"/>
-      </w:rPr>
-    </w:lvl>
-    <w:lvl w:ilvl="7">
-      <w:start w:val="1"/>
-      <w:numFmt w:val="bullet"/>
-      <w:lvlText w:val=""/>
-      <w:lvlJc w:val="start"/>
-      <w:pPr>
-        <w:tabs>
-          <w:tab w:val="num" w:pos="5672"/>
-        </w:tabs>
-        <w:ind w:start="5672" w:hanging="283"/>
-      </w:pPr>
-      <w:rPr>
-        <w:rFonts w:ascii="Symbol" w:hAnsi="Symbol" w:cs="Symbol" w:hint="default"/>
-      </w:rPr>
-    </w:lvl>
-    <w:lvl w:ilvl="8">
-      <w:start w:val="1"/>
-      <w:numFmt w:val="bullet"/>
-      <w:lvlText w:val=""/>
-      <w:lvlJc w:val="start"/>
-      <w:pPr>
-        <w:tabs>
-          <w:tab w:val="num" w:pos="6381"/>
-        </w:tabs>
-        <w:ind w:start="6381" w:hanging="283"/>
-      </w:pPr>
-      <w:rPr>
-        <w:rFonts w:ascii="Symbol" w:hAnsi="Symbol" w:cs="Symbol" w:hint="default"/>
-      </w:rPr>
-    </w:lvl>
-  </w:abstractNum>
-  <w:abstractNum w:abstractNumId="3">
-    <w:lvl w:ilvl="0">
-      <w:start w:val="1"/>
-      <w:numFmt w:val="bullet"/>
-      <w:lvlText w:val=""/>
-      <w:lvlJc w:val="start"/>
-      <w:pPr>
-        <w:tabs>
-          <w:tab w:val="num" w:pos="709"/>
-        </w:tabs>
-        <w:ind w:start="709" w:hanging="283"/>
-      </w:pPr>
-      <w:rPr>
-        <w:rFonts w:ascii="Symbol" w:hAnsi="Symbol" w:cs="Symbol" w:hint="default"/>
-      </w:rPr>
-    </w:lvl>
-    <w:lvl w:ilvl="1">
-      <w:start w:val="1"/>
-      <w:numFmt w:val="bullet"/>
-      <w:lvlText w:val=""/>
-      <w:lvlJc w:val="start"/>
-      <w:pPr>
-        <w:tabs>
-          <w:tab w:val="num" w:pos="1418"/>
-        </w:tabs>
-        <w:ind w:start="1418" w:hanging="283"/>
-      </w:pPr>
-      <w:rPr>
-        <w:rFonts w:ascii="Symbol" w:hAnsi="Symbol" w:cs="Symbol" w:hint="default"/>
-      </w:rPr>
-    </w:lvl>
-    <w:lvl w:ilvl="2">
-      <w:start w:val="1"/>
-      <w:numFmt w:val="bullet"/>
-      <w:lvlText w:val=""/>
-      <w:lvlJc w:val="start"/>
-      <w:pPr>
-        <w:tabs>
-          <w:tab w:val="num" w:pos="2127"/>
-        </w:tabs>
-        <w:ind w:start="2127" w:hanging="283"/>
-      </w:pPr>
-      <w:rPr>
-        <w:rFonts w:ascii="Symbol" w:hAnsi="Symbol" w:cs="Symbol" w:hint="default"/>
-      </w:rPr>
-    </w:lvl>
-    <w:lvl w:ilvl="3">
-      <w:start w:val="1"/>
-      <w:numFmt w:val="bullet"/>
-      <w:lvlText w:val=""/>
-      <w:lvlJc w:val="start"/>
-      <w:pPr>
-        <w:tabs>
-          <w:tab w:val="num" w:pos="2836"/>
-        </w:tabs>
-        <w:ind w:start="2836" w:hanging="283"/>
-      </w:pPr>
-      <w:rPr>
-        <w:rFonts w:ascii="Symbol" w:hAnsi="Symbol" w:cs="Symbol" w:hint="default"/>
-      </w:rPr>
-    </w:lvl>
-    <w:lvl w:ilvl="4">
-      <w:start w:val="1"/>
-      <w:numFmt w:val="bullet"/>
-      <w:lvlText w:val=""/>
-      <w:lvlJc w:val="start"/>
-      <w:pPr>
-        <w:tabs>
-          <w:tab w:val="num" w:pos="3545"/>
-        </w:tabs>
-        <w:ind w:start="3545" w:hanging="283"/>
-      </w:pPr>
-      <w:rPr>
-        <w:rFonts w:ascii="Symbol" w:hAnsi="Symbol" w:cs="Symbol" w:hint="default"/>
-      </w:rPr>
-    </w:lvl>
-    <w:lvl w:ilvl="5">
-      <w:start w:val="1"/>
-      <w:numFmt w:val="bullet"/>
-      <w:lvlText w:val=""/>
-      <w:lvlJc w:val="start"/>
-      <w:pPr>
-        <w:tabs>
-          <w:tab w:val="num" w:pos="4254"/>
-        </w:tabs>
-        <w:ind w:start="4254" w:hanging="283"/>
-      </w:pPr>
-      <w:rPr>
-        <w:rFonts w:ascii="Symbol" w:hAnsi="Symbol" w:cs="Symbol" w:hint="default"/>
-      </w:rPr>
-    </w:lvl>
-    <w:lvl w:ilvl="6">
-      <w:start w:val="1"/>
-      <w:numFmt w:val="bullet"/>
-      <w:lvlText w:val=""/>
-      <w:lvlJc w:val="start"/>
-      <w:pPr>
-        <w:tabs>
-          <w:tab w:val="num" w:pos="4963"/>
-        </w:tabs>
-        <w:ind w:start="4963" w:hanging="283"/>
-      </w:pPr>
-      <w:rPr>
-        <w:rFonts w:ascii="Symbol" w:hAnsi="Symbol" w:cs="Symbol" w:hint="default"/>
-      </w:rPr>
-    </w:lvl>
-    <w:lvl w:ilvl="7">
-      <w:start w:val="1"/>
-      <w:numFmt w:val="bullet"/>
-      <w:lvlText w:val=""/>
-      <w:lvlJc w:val="start"/>
-      <w:pPr>
-        <w:tabs>
-          <w:tab w:val="num" w:pos="5672"/>
-        </w:tabs>
-        <w:ind w:start="5672" w:hanging="283"/>
-      </w:pPr>
-      <w:rPr>
-        <w:rFonts w:ascii="Symbol" w:hAnsi="Symbol" w:cs="Symbol" w:hint="default"/>
-      </w:rPr>
-    </w:lvl>
-    <w:lvl w:ilvl="8">
-      <w:start w:val="1"/>
-      <w:numFmt w:val="bullet"/>
-      <w:lvlText w:val=""/>
-      <w:lvlJc w:val="start"/>
-      <w:pPr>
-        <w:tabs>
-          <w:tab w:val="num" w:pos="6381"/>
-        </w:tabs>
-        <w:ind w:start="6381" w:hanging="283"/>
-      </w:pPr>
-      <w:rPr>
-        <w:rFonts w:ascii="Symbol" w:hAnsi="Symbol" w:cs="Symbol" w:hint="default"/>
-      </w:rPr>
     </w:lvl>
   </w:abstractNum>
   <w:num w:numId="1">
@@ -1444,7 +1411,10 @@
     <w:qFormat/>
     <w:pPr>
       <w:widowControl w:val="false"/>
+      <w:suppressAutoHyphens w:val="true"/>
       <w:bidi w:val="0"/>
+      <w:spacing w:before="0" w:after="0"/>
+      <w:jc w:val="start"/>
     </w:pPr>
     <w:rPr>
       <w:rFonts w:ascii="Liberation Serif" w:hAnsi="Liberation Serif" w:eastAsia="Noto Serif CJK SC" w:cs="FreeSans"/>

</xml_diff>

<commit_message>
Scope acctualization/ AI notebook to test llama_index solution
</commit_message>
<xml_diff>
--- a/backend/Scope.docx
+++ b/backend/Scope.docx
@@ -930,6 +930,322 @@
         <w:t>❌ Implements no business rules</w:t>
         <w:br/>
         <w:t>✅ Pure database interaction</w:t>
+      </w:r>
+    </w:p>
+    <w:p>
+      <w:pPr>
+        <w:pStyle w:val="TextBody"/>
+        <w:bidi w:val="0"/>
+        <w:jc w:val="start"/>
+        <w:rPr>
+          <w:rStyle w:val="Emphasis"/>
+          <w:b/>
+          <w:b/>
+          <w:bCs/>
+        </w:rPr>
+      </w:pPr>
+      <w:r>
+        <w:rPr/>
+      </w:r>
+    </w:p>
+    <w:p>
+      <w:pPr>
+        <w:pStyle w:val="TextBody"/>
+        <w:bidi w:val="0"/>
+        <w:jc w:val="start"/>
+        <w:rPr/>
+      </w:pPr>
+      <w:r>
+        <w:rPr>
+          <w:rStyle w:val="Emphasis"/>
+          <w:b/>
+          <w:bCs/>
+        </w:rPr>
+        <w:t>5. models.py – Database-Core</w:t>
+      </w:r>
+    </w:p>
+    <w:p>
+      <w:pPr>
+        <w:pStyle w:val="TextBody"/>
+        <w:bidi w:val="0"/>
+        <w:jc w:val="start"/>
+        <w:rPr/>
+      </w:pPr>
+      <w:r>
+        <w:rPr>
+          <w:rStyle w:val="Emphasis"/>
+          <w:b/>
+          <w:bCs/>
+        </w:rPr>
+        <w:t xml:space="preserve">Core Purpose: </w:t>
+      </w:r>
+      <w:r>
+        <w:rPr>
+          <w:rStyle w:val="Emphasis"/>
+          <w:b w:val="false"/>
+          <w:bCs w:val="false"/>
+        </w:rPr>
+        <w:t xml:space="preserve"> Set the data model of the responses needed in the CRUD operations </w:t>
+      </w:r>
+    </w:p>
+    <w:p>
+      <w:pPr>
+        <w:pStyle w:val="TextBody"/>
+        <w:bidi w:val="0"/>
+        <w:jc w:val="start"/>
+        <w:rPr/>
+      </w:pPr>
+      <w:r>
+        <w:rPr>
+          <w:rStyle w:val="Emphasis"/>
+          <w:b/>
+          <w:bCs/>
+        </w:rPr>
+        <w:t>Responsibilities:</w:t>
+      </w:r>
+    </w:p>
+    <w:p>
+      <w:pPr>
+        <w:pStyle w:val="TextBody"/>
+        <w:numPr>
+          <w:ilvl w:val="0"/>
+          <w:numId w:val="2"/>
+        </w:numPr>
+        <w:tabs>
+          <w:tab w:val="left" w:pos="709" w:leader="none"/>
+        </w:tabs>
+        <w:bidi w:val="0"/>
+        <w:ind w:start="709" w:hanging="283"/>
+        <w:jc w:val="start"/>
+        <w:rPr/>
+      </w:pPr>
+      <w:r>
+        <w:rPr/>
+        <w:t xml:space="preserve">Only Classes in this package </w:t>
+      </w:r>
+      <w:r>
+        <w:rPr/>
+        <w:t xml:space="preserve"> </w:t>
+      </w:r>
+    </w:p>
+    <w:p>
+      <w:pPr>
+        <w:pStyle w:val="TextBody"/>
+        <w:tabs>
+          <w:tab w:val="left" w:pos="709" w:leader="none"/>
+        </w:tabs>
+        <w:bidi w:val="0"/>
+        <w:ind w:start="709" w:hanging="283"/>
+        <w:jc w:val="start"/>
+        <w:rPr>
+          <w:rStyle w:val="Emphasis"/>
+          <w:b w:val="false"/>
+          <w:b w:val="false"/>
+          <w:bCs w:val="false"/>
+        </w:rPr>
+      </w:pPr>
+      <w:r>
+        <w:rPr/>
+      </w:r>
+    </w:p>
+    <w:p>
+      <w:pPr>
+        <w:pStyle w:val="TextBody"/>
+        <w:tabs>
+          <w:tab w:val="left" w:pos="709" w:leader="none"/>
+        </w:tabs>
+        <w:bidi w:val="0"/>
+        <w:ind w:hanging="0"/>
+        <w:jc w:val="start"/>
+        <w:rPr/>
+      </w:pPr>
+      <w:r>
+        <w:rPr>
+          <w:rStyle w:val="Emphasis"/>
+          <w:b/>
+          <w:bCs/>
+        </w:rPr>
+        <w:t>6. crud_router.py – Database Router</w:t>
+      </w:r>
+    </w:p>
+    <w:p>
+      <w:pPr>
+        <w:pStyle w:val="TextBody"/>
+        <w:tabs>
+          <w:tab w:val="left" w:pos="709" w:leader="none"/>
+        </w:tabs>
+        <w:bidi w:val="0"/>
+        <w:ind w:hanging="0"/>
+        <w:jc w:val="start"/>
+        <w:rPr/>
+      </w:pPr>
+      <w:r>
+        <w:rPr>
+          <w:rStyle w:val="Emphasis"/>
+          <w:b/>
+          <w:bCs/>
+        </w:rPr>
+        <w:t xml:space="preserve">Core Purpose: </w:t>
+      </w:r>
+      <w:r>
+        <w:rPr>
+          <w:rStyle w:val="Emphasis"/>
+          <w:b w:val="false"/>
+          <w:bCs w:val="false"/>
+        </w:rPr>
+        <w:t xml:space="preserve"> Creates the API router to handle the CRUD operations, this method uses crud.py and models.py to handle the logic, it also uses JSONResponse from fastapi for the answers of each operations. </w:t>
+      </w:r>
+    </w:p>
+    <w:p>
+      <w:pPr>
+        <w:pStyle w:val="TextBody"/>
+        <w:bidi w:val="0"/>
+        <w:jc w:val="start"/>
+        <w:rPr/>
+      </w:pPr>
+      <w:r>
+        <w:rPr>
+          <w:rStyle w:val="Emphasis"/>
+          <w:b/>
+          <w:bCs/>
+        </w:rPr>
+        <w:t>Responsibilities:</w:t>
+      </w:r>
+    </w:p>
+    <w:p>
+      <w:pPr>
+        <w:pStyle w:val="TextBody"/>
+        <w:numPr>
+          <w:ilvl w:val="0"/>
+          <w:numId w:val="2"/>
+        </w:numPr>
+        <w:tabs>
+          <w:tab w:val="left" w:pos="709" w:leader="none"/>
+        </w:tabs>
+        <w:bidi w:val="0"/>
+        <w:ind w:start="709" w:hanging="283"/>
+        <w:jc w:val="start"/>
+        <w:rPr/>
+      </w:pPr>
+      <w:r>
+        <w:rPr>
+          <w:rStyle w:val="Emphasis"/>
+          <w:b w:val="false"/>
+          <w:bCs w:val="false"/>
+        </w:rPr>
+        <w:t>POST operation in the creation of new tasks</w:t>
+      </w:r>
+    </w:p>
+    <w:p>
+      <w:pPr>
+        <w:pStyle w:val="TextBody"/>
+        <w:numPr>
+          <w:ilvl w:val="0"/>
+          <w:numId w:val="2"/>
+        </w:numPr>
+        <w:tabs>
+          <w:tab w:val="left" w:pos="709" w:leader="none"/>
+        </w:tabs>
+        <w:bidi w:val="0"/>
+        <w:ind w:start="709" w:hanging="283"/>
+        <w:jc w:val="start"/>
+        <w:rPr/>
+      </w:pPr>
+      <w:r>
+        <w:rPr>
+          <w:rStyle w:val="Emphasis"/>
+          <w:b w:val="false"/>
+          <w:bCs w:val="false"/>
+        </w:rPr>
+        <w:t xml:space="preserve">GET operation for the get all information query. </w:t>
+      </w:r>
+    </w:p>
+    <w:p>
+      <w:pPr>
+        <w:pStyle w:val="TextBody"/>
+        <w:numPr>
+          <w:ilvl w:val="0"/>
+          <w:numId w:val="2"/>
+        </w:numPr>
+        <w:tabs>
+          <w:tab w:val="left" w:pos="709" w:leader="none"/>
+        </w:tabs>
+        <w:bidi w:val="0"/>
+        <w:ind w:start="709" w:hanging="283"/>
+        <w:jc w:val="start"/>
+        <w:rPr/>
+      </w:pPr>
+      <w:r>
+        <w:rPr>
+          <w:rStyle w:val="Emphasis"/>
+          <w:b w:val="false"/>
+          <w:bCs w:val="false"/>
+        </w:rPr>
+        <w:t xml:space="preserve">PUT operation for update tasks </w:t>
+      </w:r>
+    </w:p>
+    <w:p>
+      <w:pPr>
+        <w:pStyle w:val="TextBody"/>
+        <w:numPr>
+          <w:ilvl w:val="0"/>
+          <w:numId w:val="2"/>
+        </w:numPr>
+        <w:tabs>
+          <w:tab w:val="left" w:pos="709" w:leader="none"/>
+        </w:tabs>
+        <w:bidi w:val="0"/>
+        <w:ind w:start="709" w:hanging="283"/>
+        <w:jc w:val="start"/>
+        <w:rPr/>
+      </w:pPr>
+      <w:r>
+        <w:rPr>
+          <w:rStyle w:val="Emphasis"/>
+          <w:b w:val="false"/>
+          <w:bCs w:val="false"/>
+        </w:rPr>
+        <w:t xml:space="preserve">DELETE operation to delete information from the data base. </w:t>
+      </w:r>
+    </w:p>
+    <w:p>
+      <w:pPr>
+        <w:pStyle w:val="TextBody"/>
+        <w:tabs>
+          <w:tab w:val="left" w:pos="709" w:leader="none"/>
+        </w:tabs>
+        <w:bidi w:val="0"/>
+        <w:ind w:start="709" w:hanging="283"/>
+        <w:jc w:val="start"/>
+        <w:rPr>
+          <w:rStyle w:val="Emphasis"/>
+          <w:b w:val="false"/>
+          <w:b w:val="false"/>
+          <w:bCs w:val="false"/>
+        </w:rPr>
+      </w:pPr>
+      <w:r>
+        <w:rPr/>
+      </w:r>
+    </w:p>
+    <w:p>
+      <w:pPr>
+        <w:pStyle w:val="TextBody"/>
+        <w:tabs>
+          <w:tab w:val="left" w:pos="709" w:leader="none"/>
+        </w:tabs>
+        <w:bidi w:val="0"/>
+        <w:ind w:hanging="0"/>
+        <w:jc w:val="start"/>
+        <w:rPr>
+          <w:rStyle w:val="Emphasis"/>
+          <w:b w:val="false"/>
+          <w:b w:val="false"/>
+          <w:bCs w:val="false"/>
+        </w:rPr>
+      </w:pPr>
+      <w:r>
+        <w:rPr/>
       </w:r>
     </w:p>
     <w:p>

</xml_diff>